<commit_message>
change reset password gui
</commit_message>
<xml_diff>
--- a/Documents/מסמך אפיון.docx
+++ b/Documents/מסמך אפיון.docx
@@ -132,6 +132,48 @@
           <w:spacing w:val="5"/>
         </w:rPr>
       </w:pPr>
+      <w:r>
+        <w:rPr>
+          <w:rStyle w:val="IntenseReference"/>
+          <w:rFonts w:hint="cs"/>
+          <w:rtl/>
+        </w:rPr>
+        <w:t>&lt;</w:t>
+      </w:r>
+      <w:r>
+        <w:rPr>
+          <w:rStyle w:val="IntenseReference"/>
+          <w:rFonts w:hint="cs"/>
+          <w:rtl/>
+        </w:rPr>
+        <w:t>מורים: אלי גולדשטיי</w:t>
+      </w:r>
+      <w:r>
+        <w:rPr>
+          <w:rStyle w:val="IntenseReference"/>
+          <w:rFonts w:hint="eastAsia"/>
+          <w:rtl/>
+        </w:rPr>
+        <w:t>ן</w:t>
+      </w:r>
+      <w:r>
+        <w:rPr>
+          <w:rStyle w:val="IntenseReference"/>
+          <w:rFonts w:hint="cs"/>
+          <w:rtl/>
+        </w:rPr>
+        <w:t xml:space="preserve"> וניר דוויק</w:t>
+      </w:r>
+      <w:r>
+        <w:rPr>
+          <w:rStyle w:val="IntenseReference"/>
+          <w:rFonts w:hint="cs"/>
+          <w:rtl/>
+        </w:rPr>
+        <w:t>&gt;</w:t>
+      </w:r>
+      <w:bookmarkStart w:id="0" w:name="_GoBack"/>
+      <w:bookmarkEnd w:id="0"/>
     </w:p>
     <w:p>
       <w:pPr>
@@ -180,8 +222,6 @@
         </w:rPr>
         <w:t>1.3</w:t>
       </w:r>
-      <w:bookmarkStart w:id="0" w:name="_GoBack"/>
-      <w:bookmarkEnd w:id="0"/>
       <w:r>
         <w:rPr>
           <w:rStyle w:val="SubtleEmphasis"/>
@@ -724,9 +764,6 @@
               <w:widowControl w:val="0"/>
               <w:bidi/>
               <w:spacing w:line="240" w:lineRule="auto"/>
-              <w:rPr>
-                <w:rFonts w:hint="cs"/>
-              </w:rPr>
             </w:pPr>
             <w:r>
               <w:rPr>
@@ -6780,7 +6817,7 @@
 </file>
 
 <file path=customXml/itemProps1.xml><?xml version="1.0" encoding="utf-8"?>
-<ds:datastoreItem xmlns:ds="http://schemas.openxmlformats.org/officeDocument/2006/customXml" ds:itemID="{6EDD48CA-0925-4F90-996F-EFBF95160111}">
+<ds:datastoreItem xmlns:ds="http://schemas.openxmlformats.org/officeDocument/2006/customXml" ds:itemID="{2E805C8C-E140-4127-AB03-DFFCCE03E346}">
   <ds:schemaRefs>
     <ds:schemaRef ds:uri="http://schemas.openxmlformats.org/officeDocument/2006/bibliography"/>
   </ds:schemaRefs>

</xml_diff>